<commit_message>
updated version of revision doc
</commit_message>
<xml_diff>
--- a/InceptionRevision_v0.3.docx
+++ b/InceptionRevision_v0.3.docx
@@ -104,7 +104,7 @@
           <w:sz w:val="32"/>
           <w:szCs w:val="32"/>
         </w:rPr>
-        <w:t>AutO TASX - "automate Life"</w:t>
+        <w:t xml:space="preserve">AutO TASX </w:t>
       </w:r>
     </w:p>
     <w:p>
@@ -315,34 +315,14 @@
           <w:szCs w:val="24"/>
         </w:rPr>
       </w:pPr>
-      <w:proofErr w:type="spellStart"/>
       <w:r>
         <w:rPr>
           <w:rFonts w:ascii="Cambria" w:hAnsi="Cambria" w:cs="Arial"/>
           <w:sz w:val="28"/>
           <w:szCs w:val="24"/>
         </w:rPr>
-        <w:t>Harikrishna</w:t>
-      </w:r>
-      <w:proofErr w:type="spellEnd"/>
-      <w:r>
-        <w:rPr>
-          <w:rFonts w:ascii="Cambria" w:hAnsi="Cambria" w:cs="Arial"/>
-          <w:sz w:val="28"/>
-          <w:szCs w:val="24"/>
-        </w:rPr>
-        <w:t xml:space="preserve"> </w:t>
-      </w:r>
-      <w:proofErr w:type="spellStart"/>
-      <w:r>
-        <w:rPr>
-          <w:rFonts w:ascii="Cambria" w:hAnsi="Cambria" w:cs="Arial"/>
-          <w:sz w:val="28"/>
-          <w:szCs w:val="24"/>
-        </w:rPr>
-        <w:t>Bokksum</w:t>
-      </w:r>
-      <w:proofErr w:type="spellEnd"/>
+        <w:t>Harikrishna Bokksum</w:t>
+      </w:r>
       <w:r>
         <w:rPr>
           <w:rFonts w:ascii="Cambria" w:hAnsi="Cambria" w:cs="Arial"/>
@@ -365,34 +345,30 @@
           <w:szCs w:val="24"/>
         </w:rPr>
       </w:pPr>
-      <w:proofErr w:type="spellStart"/>
       <w:r>
         <w:rPr>
           <w:rFonts w:ascii="Cambria" w:hAnsi="Cambria" w:cs="Arial"/>
           <w:sz w:val="28"/>
           <w:szCs w:val="24"/>
         </w:rPr>
-        <w:t>Apeksha</w:t>
-      </w:r>
-      <w:proofErr w:type="spellEnd"/>
+        <w:t>Apeksha Bhat</w:t>
+      </w:r>
       <w:r>
         <w:rPr>
           <w:rFonts w:ascii="Cambria" w:hAnsi="Cambria" w:cs="Arial"/>
           <w:sz w:val="28"/>
           <w:szCs w:val="24"/>
         </w:rPr>
-        <w:t xml:space="preserve"> </w:t>
-      </w:r>
-      <w:proofErr w:type="spellStart"/>
+        <w:tab/>
+      </w:r>
       <w:r>
         <w:rPr>
           <w:rFonts w:ascii="Cambria" w:hAnsi="Cambria" w:cs="Arial"/>
           <w:sz w:val="28"/>
           <w:szCs w:val="24"/>
         </w:rPr>
-        <w:t>Bhat</w:t>
-      </w:r>
-      <w:proofErr w:type="spellEnd"/>
+        <w:tab/>
+      </w:r>
       <w:r>
         <w:rPr>
           <w:rFonts w:ascii="Cambria" w:hAnsi="Cambria" w:cs="Arial"/>
@@ -401,13 +377,14 @@
         </w:rPr>
         <w:tab/>
       </w:r>
+      <w:bookmarkStart w:id="0" w:name="_GoBack"/>
+      <w:bookmarkEnd w:id="0"/>
       <w:r>
         <w:rPr>
           <w:rFonts w:ascii="Cambria" w:hAnsi="Cambria" w:cs="Arial"/>
           <w:sz w:val="28"/>
           <w:szCs w:val="24"/>
         </w:rPr>
-        <w:tab/>
         <w:t>- 1000981003</w:t>
       </w:r>
     </w:p>
@@ -461,34 +438,14 @@
           <w:szCs w:val="24"/>
         </w:rPr>
       </w:pPr>
-      <w:proofErr w:type="spellStart"/>
       <w:r>
         <w:rPr>
           <w:rFonts w:ascii="Cambria" w:hAnsi="Cambria" w:cs="Arial"/>
           <w:sz w:val="28"/>
           <w:szCs w:val="24"/>
         </w:rPr>
-        <w:t>Kaustubh</w:t>
-      </w:r>
-      <w:proofErr w:type="spellEnd"/>
-      <w:r>
-        <w:rPr>
-          <w:rFonts w:ascii="Cambria" w:hAnsi="Cambria" w:cs="Arial"/>
-          <w:sz w:val="28"/>
-          <w:szCs w:val="24"/>
-        </w:rPr>
-        <w:t xml:space="preserve"> </w:t>
-      </w:r>
-      <w:proofErr w:type="spellStart"/>
-      <w:r>
-        <w:rPr>
-          <w:rFonts w:ascii="Cambria" w:hAnsi="Cambria" w:cs="Arial"/>
-          <w:sz w:val="28"/>
-          <w:szCs w:val="24"/>
-        </w:rPr>
-        <w:t>Mohgaonkar</w:t>
-      </w:r>
-      <w:proofErr w:type="spellEnd"/>
+        <w:t>Kaustubh Mohgaonkar</w:t>
+      </w:r>
       <w:r>
         <w:rPr>
           <w:rFonts w:ascii="Cambria" w:hAnsi="Cambria" w:cs="Arial"/>
@@ -667,32 +624,29 @@
     <w:p>
       <w:pPr>
         <w:rPr>
-          <w:rFonts w:ascii="Cambria" w:hAnsi="Cambria" w:cs="Arial"/>
           <w:b/>
           <w:szCs w:val="24"/>
         </w:rPr>
       </w:pPr>
       <w:r>
         <w:rPr>
-          <w:rFonts w:ascii="Cambria" w:hAnsi="Cambria" w:cs="Arial"/>
           <w:b/>
           <w:szCs w:val="24"/>
         </w:rPr>
-        <w:t>Document Status:</w:t>
-      </w:r>
-      <w:r>
-        <w:rPr>
-          <w:rFonts w:ascii="Cambria" w:hAnsi="Cambria" w:cs="Arial"/>
+        <w:t>Document Status: Ready for Review</w:t>
+      </w:r>
+    </w:p>
+    <w:p>
+      <w:pPr>
+        <w:rPr>
           <w:b/>
           <w:szCs w:val="24"/>
         </w:rPr>
-        <w:t xml:space="preserve"> Ready for Review</w:t>
-      </w:r>
-    </w:p>
-    <w:p>
-      <w:pPr>
-        <w:rPr>
-          <w:rFonts w:ascii="Cambria" w:hAnsi="Cambria" w:cs="Arial"/>
+      </w:pPr>
+    </w:p>
+    <w:p>
+      <w:pPr>
+        <w:rPr>
           <w:b/>
           <w:szCs w:val="24"/>
         </w:rPr>
@@ -701,33 +655,21 @@
     <w:p>
       <w:pPr>
         <w:rPr>
-          <w:rFonts w:ascii="Cambria" w:hAnsi="Cambria" w:cs="Arial"/>
           <w:b/>
           <w:szCs w:val="24"/>
         </w:rPr>
       </w:pPr>
-    </w:p>
-    <w:p>
-      <w:pPr>
-        <w:rPr>
-          <w:rFonts w:ascii="Cambria" w:hAnsi="Cambria" w:cs="Arial"/>
+      <w:r>
+        <w:rPr>
           <w:b/>
           <w:szCs w:val="24"/>
         </w:rPr>
-      </w:pPr>
-      <w:r>
-        <w:rPr>
-          <w:rFonts w:ascii="Cambria" w:hAnsi="Cambria" w:cs="Arial"/>
-          <w:b/>
-          <w:szCs w:val="24"/>
-        </w:rPr>
         <w:t>Document History</w:t>
       </w:r>
     </w:p>
     <w:p>
       <w:pPr>
         <w:rPr>
-          <w:rFonts w:ascii="Cambria" w:hAnsi="Cambria" w:cs="Arial"/>
           <w:szCs w:val="24"/>
         </w:rPr>
       </w:pPr>
@@ -760,14 +702,12 @@
             <w:pPr>
               <w:snapToGrid w:val="0"/>
               <w:rPr>
-                <w:rFonts w:ascii="Cambria" w:hAnsi="Cambria" w:cs="Arial"/>
                 <w:b/>
                 <w:szCs w:val="24"/>
               </w:rPr>
             </w:pPr>
             <w:r>
               <w:rPr>
-                <w:rFonts w:ascii="Cambria" w:hAnsi="Cambria" w:cs="Arial"/>
                 <w:b/>
                 <w:szCs w:val="24"/>
               </w:rPr>
@@ -789,14 +729,12 @@
             <w:pPr>
               <w:snapToGrid w:val="0"/>
               <w:rPr>
-                <w:rFonts w:ascii="Cambria" w:hAnsi="Cambria" w:cs="Arial"/>
                 <w:b/>
                 <w:szCs w:val="24"/>
               </w:rPr>
             </w:pPr>
             <w:r>
               <w:rPr>
-                <w:rFonts w:ascii="Cambria" w:hAnsi="Cambria" w:cs="Arial"/>
                 <w:b/>
                 <w:szCs w:val="24"/>
               </w:rPr>
@@ -818,14 +756,12 @@
             <w:pPr>
               <w:snapToGrid w:val="0"/>
               <w:rPr>
-                <w:rFonts w:ascii="Cambria" w:hAnsi="Cambria" w:cs="Arial"/>
                 <w:b/>
                 <w:szCs w:val="24"/>
               </w:rPr>
             </w:pPr>
             <w:r>
               <w:rPr>
-                <w:rFonts w:ascii="Cambria" w:hAnsi="Cambria" w:cs="Arial"/>
                 <w:b/>
                 <w:szCs w:val="24"/>
               </w:rPr>
@@ -848,14 +784,12 @@
             <w:pPr>
               <w:snapToGrid w:val="0"/>
               <w:rPr>
-                <w:rFonts w:ascii="Cambria" w:hAnsi="Cambria" w:cs="Arial"/>
                 <w:b/>
                 <w:szCs w:val="24"/>
               </w:rPr>
             </w:pPr>
             <w:r>
               <w:rPr>
-                <w:rFonts w:ascii="Cambria" w:hAnsi="Cambria" w:cs="Arial"/>
                 <w:b/>
                 <w:szCs w:val="24"/>
               </w:rPr>
@@ -879,13 +813,11 @@
             <w:pPr>
               <w:snapToGrid w:val="0"/>
               <w:rPr>
-                <w:rFonts w:ascii="Cambria" w:hAnsi="Cambria" w:cs="Arial"/>
                 <w:szCs w:val="24"/>
               </w:rPr>
             </w:pPr>
             <w:r>
               <w:rPr>
-                <w:rFonts w:ascii="Cambria" w:hAnsi="Cambria" w:cs="Arial"/>
                 <w:szCs w:val="24"/>
               </w:rPr>
               <w:t>0.1</w:t>
@@ -906,13 +838,11 @@
             <w:pPr>
               <w:snapToGrid w:val="0"/>
               <w:rPr>
-                <w:rFonts w:ascii="Cambria" w:hAnsi="Cambria" w:cs="Arial"/>
                 <w:szCs w:val="24"/>
               </w:rPr>
             </w:pPr>
             <w:r>
               <w:rPr>
-                <w:rFonts w:ascii="Cambria" w:hAnsi="Cambria" w:cs="Arial"/>
                 <w:szCs w:val="24"/>
               </w:rPr>
               <w:t>Initial Version Sent for review by team members</w:t>
@@ -933,13 +863,11 @@
             <w:pPr>
               <w:snapToGrid w:val="0"/>
               <w:rPr>
-                <w:rFonts w:ascii="Cambria" w:hAnsi="Cambria" w:cs="Arial"/>
                 <w:szCs w:val="24"/>
               </w:rPr>
             </w:pPr>
             <w:r>
               <w:rPr>
-                <w:rFonts w:ascii="Cambria" w:hAnsi="Cambria" w:cs="Arial"/>
                 <w:szCs w:val="24"/>
               </w:rPr>
               <w:t>First Draft</w:t>
@@ -961,13 +889,11 @@
             <w:pPr>
               <w:snapToGrid w:val="0"/>
               <w:rPr>
-                <w:rFonts w:ascii="Cambria" w:hAnsi="Cambria" w:cs="Arial"/>
                 <w:szCs w:val="24"/>
               </w:rPr>
             </w:pPr>
             <w:r>
               <w:rPr>
-                <w:rFonts w:ascii="Cambria" w:hAnsi="Cambria" w:cs="Arial"/>
                 <w:szCs w:val="24"/>
               </w:rPr>
               <w:t>06-02-2015</w:t>
@@ -990,13 +916,11 @@
             <w:pPr>
               <w:snapToGrid w:val="0"/>
               <w:rPr>
-                <w:rFonts w:ascii="Cambria" w:hAnsi="Cambria" w:cs="Arial"/>
                 <w:szCs w:val="24"/>
               </w:rPr>
             </w:pPr>
             <w:r>
               <w:rPr>
-                <w:rFonts w:ascii="Cambria" w:hAnsi="Cambria" w:cs="Arial"/>
                 <w:szCs w:val="24"/>
               </w:rPr>
               <w:t>0.2</w:t>
@@ -1017,13 +941,11 @@
             <w:pPr>
               <w:snapToGrid w:val="0"/>
               <w:rPr>
-                <w:rFonts w:ascii="Cambria" w:hAnsi="Cambria" w:cs="Arial"/>
                 <w:szCs w:val="24"/>
               </w:rPr>
             </w:pPr>
             <w:r>
               <w:rPr>
-                <w:rFonts w:ascii="Cambria" w:hAnsi="Cambria" w:cs="Arial"/>
                 <w:szCs w:val="24"/>
               </w:rPr>
               <w:t xml:space="preserve">Additional explanation on Story Line, iterations and Key features </w:t>
@@ -1044,13 +966,11 @@
             <w:pPr>
               <w:snapToGrid w:val="0"/>
               <w:rPr>
-                <w:rFonts w:ascii="Cambria" w:hAnsi="Cambria" w:cs="Arial"/>
                 <w:szCs w:val="24"/>
               </w:rPr>
             </w:pPr>
             <w:r>
               <w:rPr>
-                <w:rFonts w:ascii="Cambria" w:hAnsi="Cambria" w:cs="Arial"/>
                 <w:szCs w:val="24"/>
               </w:rPr>
               <w:t>Second Draft</w:t>
@@ -1072,13 +992,11 @@
             <w:pPr>
               <w:snapToGrid w:val="0"/>
               <w:rPr>
-                <w:rFonts w:ascii="Cambria" w:hAnsi="Cambria" w:cs="Arial"/>
                 <w:szCs w:val="24"/>
               </w:rPr>
             </w:pPr>
             <w:r>
               <w:rPr>
-                <w:rFonts w:ascii="Cambria" w:hAnsi="Cambria" w:cs="Arial"/>
                 <w:szCs w:val="24"/>
               </w:rPr>
               <w:t>07-02-2015</w:t>
@@ -1101,13 +1019,11 @@
             <w:pPr>
               <w:snapToGrid w:val="0"/>
               <w:rPr>
-                <w:rFonts w:ascii="Cambria" w:hAnsi="Cambria" w:cs="Arial"/>
                 <w:szCs w:val="24"/>
               </w:rPr>
             </w:pPr>
             <w:r>
               <w:rPr>
-                <w:rFonts w:ascii="Cambria" w:hAnsi="Cambria" w:cs="Arial"/>
                 <w:szCs w:val="24"/>
               </w:rPr>
               <w:t>0.3</w:t>
@@ -1128,13 +1044,11 @@
             <w:pPr>
               <w:snapToGrid w:val="0"/>
               <w:rPr>
-                <w:rFonts w:ascii="Cambria" w:hAnsi="Cambria" w:cs="Arial"/>
                 <w:szCs w:val="24"/>
               </w:rPr>
             </w:pPr>
             <w:r>
               <w:rPr>
-                <w:rFonts w:ascii="Cambria" w:hAnsi="Cambria" w:cs="Arial"/>
                 <w:szCs w:val="24"/>
               </w:rPr>
               <w:t>Data structure, prototype and Input/output description added</w:t>
@@ -1155,13 +1069,11 @@
             <w:pPr>
               <w:snapToGrid w:val="0"/>
               <w:rPr>
-                <w:rFonts w:ascii="Cambria" w:hAnsi="Cambria" w:cs="Arial"/>
                 <w:szCs w:val="24"/>
               </w:rPr>
             </w:pPr>
             <w:r>
               <w:rPr>
-                <w:rFonts w:ascii="Cambria" w:hAnsi="Cambria" w:cs="Arial"/>
                 <w:szCs w:val="24"/>
               </w:rPr>
               <w:t>Third Draft</w:t>
@@ -1183,13 +1095,11 @@
             <w:pPr>
               <w:snapToGrid w:val="0"/>
               <w:rPr>
-                <w:rFonts w:ascii="Cambria" w:hAnsi="Cambria" w:cs="Arial"/>
                 <w:szCs w:val="24"/>
               </w:rPr>
             </w:pPr>
             <w:r>
               <w:rPr>
-                <w:rFonts w:ascii="Cambria" w:hAnsi="Cambria" w:cs="Arial"/>
                 <w:szCs w:val="24"/>
               </w:rPr>
               <w:t>08-02-2015</w:t>
@@ -1563,14 +1473,12 @@
         <w:pStyle w:val="TableofContentsTitle"/>
         <w:ind w:left="0"/>
         <w:rPr>
-          <w:rFonts w:ascii="Cambria" w:hAnsi="Cambria" w:cs="Arial"/>
           <w:sz w:val="24"/>
           <w:szCs w:val="24"/>
         </w:rPr>
       </w:pPr>
       <w:r>
         <w:rPr>
-          <w:rFonts w:ascii="Cambria" w:hAnsi="Cambria" w:cs="Arial"/>
           <w:sz w:val="24"/>
           <w:szCs w:val="24"/>
         </w:rPr>
@@ -1580,7 +1488,6 @@
     <w:p>
       <w:pPr>
         <w:rPr>
-          <w:rFonts w:ascii="Cambria" w:hAnsi="Cambria" w:cs="Arial"/>
           <w:b/>
           <w:color w:val="000080"/>
           <w:szCs w:val="24"/>
@@ -1598,20 +1505,17 @@
           <w:tab w:val="left" w:pos="360"/>
         </w:tabs>
         <w:rPr>
-          <w:rFonts w:ascii="Cambria" w:hAnsi="Cambria" w:cs="Arial"/>
-          <w:szCs w:val="24"/>
-        </w:rPr>
-      </w:pPr>
-      <w:r>
-        <w:rPr>
-          <w:rFonts w:ascii="Cambria" w:hAnsi="Cambria" w:cs="Arial"/>
+          <w:szCs w:val="24"/>
+        </w:rPr>
+      </w:pPr>
+      <w:r>
+        <w:rPr>
           <w:szCs w:val="24"/>
         </w:rPr>
         <w:t>Purpose</w:t>
       </w:r>
       <w:r>
         <w:rPr>
-          <w:rFonts w:ascii="Cambria" w:hAnsi="Cambria" w:cs="Arial"/>
           <w:szCs w:val="24"/>
         </w:rPr>
         <w:br/>
@@ -1628,13 +1532,11 @@
           <w:tab w:val="left" w:pos="360"/>
         </w:tabs>
         <w:rPr>
-          <w:rFonts w:ascii="Cambria" w:hAnsi="Cambria" w:cs="Arial"/>
-          <w:szCs w:val="24"/>
-        </w:rPr>
-      </w:pPr>
-      <w:r>
-        <w:rPr>
-          <w:rFonts w:ascii="Cambria" w:hAnsi="Cambria" w:cs="Arial"/>
+          <w:szCs w:val="24"/>
+        </w:rPr>
+      </w:pPr>
+      <w:r>
+        <w:rPr>
           <w:szCs w:val="24"/>
         </w:rPr>
         <w:t>Key Features</w:t>
@@ -1643,7 +1545,6 @@
     <w:p>
       <w:pPr>
         <w:rPr>
-          <w:rFonts w:ascii="Cambria" w:hAnsi="Cambria" w:cs="Arial"/>
           <w:b/>
           <w:smallCaps/>
           <w:szCs w:val="24"/>
@@ -1662,7 +1563,6 @@
         </w:tabs>
         <w:ind w:left="720" w:hanging="720"/>
         <w:rPr>
-          <w:rFonts w:ascii="Cambria" w:hAnsi="Cambria" w:cs="Arial"/>
           <w:b/>
           <w:smallCaps/>
           <w:szCs w:val="24"/>
@@ -1670,7 +1570,6 @@
       </w:pPr>
       <w:r>
         <w:rPr>
-          <w:rFonts w:ascii="Cambria" w:hAnsi="Cambria" w:cs="Arial"/>
           <w:b/>
           <w:smallCaps/>
           <w:szCs w:val="24"/>
@@ -1686,7 +1585,6 @@
         </w:tabs>
         <w:ind w:left="720"/>
         <w:rPr>
-          <w:rFonts w:ascii="Cambria" w:hAnsi="Cambria" w:cs="Arial"/>
           <w:b/>
           <w:smallCaps/>
           <w:szCs w:val="24"/>
@@ -1705,7 +1603,6 @@
         </w:tabs>
         <w:ind w:left="720" w:hanging="720"/>
         <w:rPr>
-          <w:rFonts w:ascii="Cambria" w:hAnsi="Cambria" w:cs="Arial"/>
           <w:b/>
           <w:smallCaps/>
           <w:szCs w:val="24"/>
@@ -1713,34 +1610,14 @@
       </w:pPr>
       <w:r>
         <w:rPr>
-          <w:rFonts w:ascii="Cambria" w:hAnsi="Cambria" w:cs="Arial"/>
           <w:b/>
           <w:smallCaps/>
           <w:szCs w:val="24"/>
         </w:rPr>
-        <w:t>Use</w:t>
-      </w:r>
-      <w:r>
-        <w:rPr>
-          <w:rFonts w:ascii="Cambria" w:hAnsi="Cambria" w:cs="Arial"/>
-          <w:b/>
-          <w:smallCaps/>
-          <w:szCs w:val="24"/>
-        </w:rPr>
-        <w:t xml:space="preserve"> Case</w:t>
-      </w:r>
-      <w:r>
-        <w:rPr>
-          <w:rFonts w:ascii="Cambria" w:hAnsi="Cambria" w:cs="Arial"/>
-          <w:b/>
-          <w:smallCaps/>
-          <w:szCs w:val="24"/>
-        </w:rPr>
-        <w:t>s</w:t>
-      </w:r>
-      <w:r>
-        <w:rPr>
-          <w:rFonts w:ascii="Cambria" w:hAnsi="Cambria" w:cs="Arial"/>
+        <w:t>Use Cases</w:t>
+      </w:r>
+      <w:r>
+        <w:rPr>
           <w:b/>
           <w:smallCaps/>
           <w:szCs w:val="24"/>
@@ -1760,7 +1637,6 @@
         </w:tabs>
         <w:ind w:left="720" w:hanging="720"/>
         <w:rPr>
-          <w:rFonts w:ascii="Cambria" w:hAnsi="Cambria" w:cs="Arial"/>
           <w:b/>
           <w:smallCaps/>
           <w:szCs w:val="24"/>
@@ -1768,7 +1644,6 @@
       </w:pPr>
       <w:r>
         <w:rPr>
-          <w:rFonts w:ascii="Cambria" w:hAnsi="Cambria" w:cs="Arial"/>
           <w:b/>
           <w:smallCaps/>
           <w:szCs w:val="24"/>
@@ -1777,7 +1652,6 @@
       </w:r>
       <w:r>
         <w:rPr>
-          <w:rFonts w:ascii="Cambria" w:hAnsi="Cambria" w:cs="Arial"/>
           <w:b/>
           <w:smallCaps/>
           <w:szCs w:val="24"/>
@@ -1797,7 +1671,6 @@
         </w:tabs>
         <w:ind w:left="720" w:hanging="720"/>
         <w:rPr>
-          <w:rFonts w:ascii="Cambria" w:hAnsi="Cambria" w:cs="Arial"/>
           <w:b/>
           <w:smallCaps/>
           <w:szCs w:val="24"/>
@@ -1805,7 +1678,6 @@
       </w:pPr>
       <w:r>
         <w:rPr>
-          <w:rFonts w:ascii="Cambria" w:hAnsi="Cambria" w:cs="Arial"/>
           <w:b/>
           <w:smallCaps/>
           <w:szCs w:val="24"/>
@@ -1816,7 +1688,6 @@
     <w:p>
       <w:pPr>
         <w:rPr>
-          <w:rFonts w:ascii="Cambria" w:hAnsi="Cambria" w:cs="Arial"/>
           <w:b/>
           <w:smallCaps/>
           <w:szCs w:val="24"/>
@@ -1835,7 +1706,6 @@
         </w:tabs>
         <w:ind w:left="720" w:hanging="720"/>
         <w:rPr>
-          <w:rFonts w:ascii="Cambria" w:hAnsi="Cambria" w:cs="Arial"/>
           <w:b/>
           <w:smallCaps/>
           <w:szCs w:val="24"/>
@@ -1843,7 +1713,6 @@
       </w:pPr>
       <w:r>
         <w:rPr>
-          <w:rFonts w:ascii="Cambria" w:hAnsi="Cambria" w:cs="Arial"/>
           <w:b/>
           <w:smallCaps/>
           <w:szCs w:val="24"/>
@@ -1855,7 +1724,6 @@
       <w:pPr>
         <w:pStyle w:val="ListParagraph"/>
         <w:rPr>
-          <w:rFonts w:ascii="Cambria" w:hAnsi="Cambria" w:cs="Arial"/>
           <w:b/>
           <w:smallCaps/>
           <w:szCs w:val="24"/>
@@ -1874,7 +1742,6 @@
         </w:tabs>
         <w:ind w:left="720" w:hanging="720"/>
         <w:rPr>
-          <w:rFonts w:ascii="Cambria" w:hAnsi="Cambria" w:cs="Arial"/>
           <w:b/>
           <w:smallCaps/>
           <w:szCs w:val="24"/>
@@ -1882,22 +1749,22 @@
       </w:pPr>
       <w:r>
         <w:rPr>
-          <w:rFonts w:ascii="Cambria" w:hAnsi="Cambria" w:cs="Arial"/>
           <w:b/>
           <w:smallCaps/>
           <w:szCs w:val="24"/>
         </w:rPr>
         <w:t xml:space="preserve">Data Structures </w:t>
       </w:r>
-      <w:r>
-        <w:rPr>
-          <w:rFonts w:ascii="Cambria" w:hAnsi="Cambria" w:cs="Arial"/>
+    </w:p>
+    <w:p>
+      <w:pPr>
+        <w:pStyle w:val="ListParagraph"/>
+        <w:rPr>
           <w:b/>
           <w:smallCaps/>
           <w:szCs w:val="24"/>
         </w:rPr>
-        <w:br/>
-      </w:r>
+      </w:pPr>
     </w:p>
     <w:p>
       <w:pPr>
@@ -1911,7 +1778,6 @@
         </w:tabs>
         <w:ind w:left="720" w:hanging="720"/>
         <w:rPr>
-          <w:rFonts w:ascii="Cambria" w:hAnsi="Cambria" w:cs="Arial"/>
           <w:b/>
           <w:smallCaps/>
           <w:szCs w:val="24"/>
@@ -1919,16 +1785,14 @@
       </w:pPr>
       <w:r>
         <w:rPr>
-          <w:rFonts w:ascii="Cambria" w:hAnsi="Cambria" w:cs="Arial"/>
           <w:b/>
           <w:smallCaps/>
           <w:szCs w:val="24"/>
         </w:rPr>
-        <w:t>Refined Iteration Plan</w:t>
-      </w:r>
-      <w:r>
-        <w:rPr>
-          <w:rFonts w:ascii="Cambria" w:hAnsi="Cambria" w:cs="Arial"/>
+        <w:t>Risk mitigation</w:t>
+      </w:r>
+      <w:r>
+        <w:rPr>
           <w:b/>
           <w:smallCaps/>
           <w:szCs w:val="24"/>
@@ -1948,7 +1812,6 @@
         </w:tabs>
         <w:ind w:left="720" w:hanging="720"/>
         <w:rPr>
-          <w:rFonts w:ascii="Cambria" w:hAnsi="Cambria" w:cs="Arial"/>
           <w:b/>
           <w:smallCaps/>
           <w:szCs w:val="24"/>
@@ -1956,16 +1819,48 @@
       </w:pPr>
       <w:r>
         <w:rPr>
-          <w:rFonts w:ascii="Cambria" w:hAnsi="Cambria" w:cs="Arial"/>
           <w:b/>
           <w:smallCaps/>
           <w:szCs w:val="24"/>
         </w:rPr>
+        <w:t>Refined Iteration Plan</w:t>
+      </w:r>
+      <w:r>
+        <w:rPr>
+          <w:b/>
+          <w:smallCaps/>
+          <w:szCs w:val="24"/>
+        </w:rPr>
+        <w:br/>
+      </w:r>
+    </w:p>
+    <w:p>
+      <w:pPr>
+        <w:numPr>
+          <w:ilvl w:val="0"/>
+          <w:numId w:val="2"/>
+        </w:numPr>
+        <w:tabs>
+          <w:tab w:val="left" w:pos="360"/>
+          <w:tab w:val="left" w:pos="720"/>
+        </w:tabs>
+        <w:ind w:left="720" w:hanging="720"/>
+        <w:rPr>
+          <w:b/>
+          <w:smallCaps/>
+          <w:szCs w:val="24"/>
+        </w:rPr>
+      </w:pPr>
+      <w:r>
+        <w:rPr>
+          <w:b/>
+          <w:smallCaps/>
+          <w:szCs w:val="24"/>
+        </w:rPr>
         <w:t xml:space="preserve"> References </w:t>
       </w:r>
       <w:r>
         <w:rPr>
-          <w:rFonts w:ascii="Cambria" w:hAnsi="Cambria" w:cs="Arial"/>
           <w:b/>
           <w:smallCaps/>
           <w:szCs w:val="24"/>
@@ -2015,15 +1910,7 @@
         <w:ind w:firstLine="360"/>
       </w:pPr>
       <w:r>
-        <w:t xml:space="preserve">This document should adequately define the scope of </w:t>
-      </w:r>
-      <w:proofErr w:type="spellStart"/>
-      <w:r>
-        <w:t>AutoTasX</w:t>
-      </w:r>
-      <w:proofErr w:type="spellEnd"/>
-      <w:r>
-        <w:t xml:space="preserve"> android application and should explain the key features and functionalities. This document also covers the development Iteration plan and risk assessment plan. </w:t>
+        <w:t xml:space="preserve">This document should adequately define the scope of AutoTasX android application and should explain the key features and functionalities. This document also covers the development Iteration plan and risk assessment plan. </w:t>
       </w:r>
     </w:p>
     <w:p>
@@ -2077,15 +1964,7 @@
         <w:ind w:firstLine="360"/>
       </w:pPr>
       <w:r>
-        <w:t xml:space="preserve">That’s when Auto </w:t>
-      </w:r>
-      <w:proofErr w:type="spellStart"/>
-      <w:r>
-        <w:t>TasX</w:t>
-      </w:r>
-      <w:proofErr w:type="spellEnd"/>
-      <w:r>
-        <w:t xml:space="preserve"> will be of help. It can automate your phone based on the location you are in. Set a profile in our app to trigger Phone Silent mode when you’re in class, or trigger a reminder notification when you are at Walmart. It’s simple, just set your location by pointing it on google maps and select an action to be triggered when you enter that location and the app will do the rest! </w:t>
+        <w:t xml:space="preserve">That’s when Auto TasX will be of help. It can automate your phone based on the location you are in. Set a profile in our app to trigger Phone Silent mode when you’re in class, or trigger a reminder notification when you are at Walmart. It’s simple, just set your location by pointing it on google maps and select an action to be triggered when you enter that location and the app will do the rest! </w:t>
       </w:r>
     </w:p>
     <w:p/>
@@ -2145,7 +2024,13 @@
         </w:numPr>
       </w:pPr>
       <w:r>
-        <w:t xml:space="preserve">Actions to set a reminder, </w:t>
+        <w:t>Additional action to trigger reminder</w:t>
+      </w:r>
+      <w:r>
+        <w:t xml:space="preserve"> </w:t>
+      </w:r>
+      <w:r>
+        <w:t xml:space="preserve">when in location. </w:t>
       </w:r>
     </w:p>
     <w:p>
@@ -2165,23 +2050,7 @@
           <w:rFonts w:ascii="Cambria" w:hAnsi="Cambria" w:cs="Arial"/>
           <w:szCs w:val="24"/>
         </w:rPr>
-        <w:t>An addition to our app is the new “</w:t>
-      </w:r>
-      <w:proofErr w:type="spellStart"/>
-      <w:r>
-        <w:rPr>
-          <w:rFonts w:ascii="Cambria" w:hAnsi="Cambria" w:cs="Arial"/>
-          <w:szCs w:val="24"/>
-        </w:rPr>
-        <w:t>ParkMyCar</w:t>
-      </w:r>
-      <w:proofErr w:type="spellEnd"/>
-      <w:r>
-        <w:rPr>
-          <w:rFonts w:ascii="Cambria" w:hAnsi="Cambria" w:cs="Arial"/>
-          <w:szCs w:val="24"/>
-        </w:rPr>
-        <w:t xml:space="preserve">” widget which provides the user a one click option to save the location of his car parked. This automatically saves an entry in the app. Which then displays a push message to the user when he returns to the vicinity of his parking location. </w:t>
+        <w:t xml:space="preserve">An addition to our app is the new “ParkMyCar” widget which provides the user a one click option to save the location of his car parked. This automatically saves an entry in the app. Which then displays a push message to the user when he returns to the vicinity of his parking location. </w:t>
       </w:r>
     </w:p>
     <w:p>
@@ -2215,23 +2084,7 @@
           <w:rFonts w:ascii="Cambria" w:hAnsi="Cambria" w:cs="Arial"/>
           <w:szCs w:val="24"/>
         </w:rPr>
-        <w:t xml:space="preserve"> </w:t>
-      </w:r>
-      <w:proofErr w:type="spellStart"/>
-      <w:r>
-        <w:rPr>
-          <w:rFonts w:ascii="Cambria" w:hAnsi="Cambria" w:cs="Arial"/>
-          <w:szCs w:val="24"/>
-        </w:rPr>
-        <w:t>Wifi</w:t>
-      </w:r>
-      <w:proofErr w:type="spellEnd"/>
-      <w:r>
-        <w:rPr>
-          <w:rFonts w:ascii="Cambria" w:hAnsi="Cambria" w:cs="Arial"/>
-          <w:szCs w:val="24"/>
-        </w:rPr>
-        <w:t xml:space="preserve"> and Data settings option in the phone</w:t>
+        <w:t xml:space="preserve"> Wifi and Data settings option in the phone</w:t>
       </w:r>
       <w:r>
         <w:rPr>
@@ -2293,7 +2146,7 @@
           <w:sz w:val="24"/>
           <w:szCs w:val="24"/>
         </w:rPr>
-        <w:t xml:space="preserve">Compitetors </w:t>
+        <w:t xml:space="preserve">Competitors </w:t>
       </w:r>
     </w:p>
     <w:p/>
@@ -2324,15 +2177,7 @@
         </w:numPr>
       </w:pPr>
       <w:r>
-        <w:t xml:space="preserve">We can argue that our material design UI is much easier than the </w:t>
-      </w:r>
-      <w:proofErr w:type="spellStart"/>
-      <w:r>
-        <w:t>Automagic</w:t>
-      </w:r>
-      <w:proofErr w:type="spellEnd"/>
-      <w:r>
-        <w:t xml:space="preserve"> app that is complex to understand and use for a technical layman.</w:t>
+        <w:t>We can argue that our material design UI is much easier than the Automagic app that is complex to understand and use for a technical layman.</w:t>
       </w:r>
     </w:p>
     <w:p>
@@ -2385,7 +2230,7 @@
           <w:szCs w:val="24"/>
         </w:rPr>
       </w:pPr>
-      <w:hyperlink r:id="rId5" w:history="1">
+      <w:hyperlink r:id="rId7" w:history="1">
         <w:r>
           <w:rPr>
             <w:rStyle w:val="Hyperlink"/>
@@ -2465,7 +2310,7 @@
           <w:szCs w:val="24"/>
         </w:rPr>
       </w:pPr>
-      <w:hyperlink r:id="rId6" w:history="1">
+      <w:hyperlink r:id="rId8" w:history="1">
         <w:r>
           <w:rPr>
             <w:rStyle w:val="Hyperlink"/>
@@ -2580,7 +2425,7 @@
         <w:pStyle w:val="Heading2"/>
         <w:jc w:val="both"/>
       </w:pPr>
-      <w:hyperlink r:id="rId7" w:history="1">
+      <w:hyperlink r:id="rId9" w:history="1">
         <w:r>
           <w:rPr>
             <w:rStyle w:val="Hyperlink"/>
@@ -2634,30 +2479,14 @@
           <w:szCs w:val="24"/>
         </w:rPr>
       </w:pPr>
-      <w:hyperlink r:id="rId8" w:history="1">
+      <w:hyperlink r:id="rId10" w:history="1">
         <w:r>
           <w:rPr>
             <w:rStyle w:val="Hyperlink"/>
             <w:rFonts w:ascii="Cambria" w:hAnsi="Cambria" w:cs="Arial"/>
             <w:szCs w:val="24"/>
           </w:rPr>
-          <w:t>Automagi</w:t>
-        </w:r>
-        <w:r>
-          <w:rPr>
-            <w:rStyle w:val="Hyperlink"/>
-            <w:rFonts w:ascii="Cambria" w:hAnsi="Cambria" w:cs="Arial"/>
-            <w:szCs w:val="24"/>
-          </w:rPr>
-          <w:t>c</w:t>
-        </w:r>
-        <w:r>
-          <w:rPr>
-            <w:rStyle w:val="Hyperlink"/>
-            <w:rFonts w:ascii="Cambria" w:hAnsi="Cambria" w:cs="Arial"/>
-            <w:szCs w:val="24"/>
-          </w:rPr>
-          <w:t xml:space="preserve"> Automation</w:t>
+          <w:t>Automagic Automation</w:t>
         </w:r>
       </w:hyperlink>
     </w:p>
@@ -5857,8 +5686,6 @@
             <w:tcW w:w="9497" w:type="dxa"/>
           </w:tcPr>
           <w:p>
-            <w:bookmarkStart w:id="0" w:name="_GoBack"/>
-            <w:bookmarkEnd w:id="0"/>
             <w:r>
               <w:rPr>
                 <w:noProof/>
@@ -7504,7 +7331,7 @@
                     </pic:cNvPicPr>
                   </pic:nvPicPr>
                   <pic:blipFill>
-                    <a:blip r:embed="rId9">
+                    <a:blip r:embed="rId11">
                       <a:extLst>
                         <a:ext uri="{28A0092B-C50C-407E-A947-70E740481C1C}">
                           <a14:useLocalDpi xmlns:a14="http://schemas.microsoft.com/office/drawing/2010/main" val="0"/>
@@ -7585,7 +7412,7 @@
                     </pic:cNvPicPr>
                   </pic:nvPicPr>
                   <pic:blipFill>
-                    <a:blip r:embed="rId10">
+                    <a:blip r:embed="rId12">
                       <a:extLst>
                         <a:ext uri="{28A0092B-C50C-407E-A947-70E740481C1C}">
                           <a14:useLocalDpi xmlns:a14="http://schemas.microsoft.com/office/drawing/2010/main" val="0"/>
@@ -7663,18 +7490,8 @@
           <w:i w:val="0"/>
           <w:szCs w:val="24"/>
         </w:rPr>
-        <w:t xml:space="preserve">2. Select the action(s) to be triggered on the </w:t>
-      </w:r>
-      <w:proofErr w:type="gramStart"/>
-      <w:r>
-        <w:rPr>
-          <w:rFonts w:ascii="Cambria" w:hAnsi="Cambria" w:cs="Arial"/>
-          <w:i w:val="0"/>
-          <w:szCs w:val="24"/>
-        </w:rPr>
-        <w:t>‘What‘ page</w:t>
-      </w:r>
-      <w:proofErr w:type="gramEnd"/>
+        <w:t>2. Select the action(s) to be triggered on the ‘What‘ page</w:t>
+      </w:r>
     </w:p>
     <w:p>
       <w:pPr>
@@ -7721,7 +7538,7 @@
                     </pic:cNvPicPr>
                   </pic:nvPicPr>
                   <pic:blipFill>
-                    <a:blip r:embed="rId11">
+                    <a:blip r:embed="rId13">
                       <a:extLst>
                         <a:ext uri="{28A0092B-C50C-407E-A947-70E740481C1C}">
                           <a14:useLocalDpi xmlns:a14="http://schemas.microsoft.com/office/drawing/2010/main" val="0"/>
@@ -7799,7 +7616,7 @@
                     </pic:cNvPicPr>
                   </pic:nvPicPr>
                   <pic:blipFill>
-                    <a:blip r:embed="rId12">
+                    <a:blip r:embed="rId14">
                       <a:extLst>
                         <a:ext uri="{28A0092B-C50C-407E-A947-70E740481C1C}">
                           <a14:useLocalDpi xmlns:a14="http://schemas.microsoft.com/office/drawing/2010/main" val="0"/>
@@ -8093,21 +7910,8 @@
       <w:pPr>
         <w:ind w:left="720" w:firstLine="720"/>
       </w:pPr>
-      <w:proofErr w:type="spellStart"/>
-      <w:r>
-        <w:t>Wifi</w:t>
-      </w:r>
-      <w:proofErr w:type="spellEnd"/>
-      <w:r>
-        <w:t xml:space="preserve">/data Action: Toggle </w:t>
-      </w:r>
-      <w:proofErr w:type="spellStart"/>
-      <w:r>
-        <w:t>Wifi</w:t>
-      </w:r>
-      <w:proofErr w:type="spellEnd"/>
-      <w:r>
-        <w:t xml:space="preserve"> and data option to on/off.</w:t>
+      <w:r>
+        <w:t>Wifi/data Action: Toggle Wifi and data option to on/off.</w:t>
       </w:r>
     </w:p>
     <w:p>
@@ -8122,13 +7926,8 @@
       <w:pPr>
         <w:ind w:left="1440"/>
       </w:pPr>
-      <w:proofErr w:type="spellStart"/>
-      <w:r>
-        <w:t>ParkMyCar</w:t>
-      </w:r>
-      <w:proofErr w:type="spellEnd"/>
-      <w:r>
-        <w:t xml:space="preserve"> Action: Displays a map on the screen to show the car location on it.</w:t>
+      <w:r>
+        <w:t>ParkMyCar Action: Displays a map on the screen to show the car location on it.</w:t>
       </w:r>
     </w:p>
     <w:p>
@@ -8195,23 +7994,7 @@
           <w:rFonts w:ascii="Cambria" w:hAnsi="Cambria" w:cs="Arial"/>
           <w:szCs w:val="24"/>
         </w:rPr>
-        <w:t xml:space="preserve">Auto </w:t>
-      </w:r>
-      <w:proofErr w:type="spellStart"/>
-      <w:r>
-        <w:rPr>
-          <w:rFonts w:ascii="Cambria" w:hAnsi="Cambria" w:cs="Arial"/>
-          <w:szCs w:val="24"/>
-        </w:rPr>
-        <w:t>TasX</w:t>
-      </w:r>
-      <w:proofErr w:type="spellEnd"/>
-      <w:r>
-        <w:rPr>
-          <w:rFonts w:ascii="Cambria" w:hAnsi="Cambria" w:cs="Arial"/>
-          <w:szCs w:val="24"/>
-        </w:rPr>
-        <w:t xml:space="preserve"> requires limited data storage since its functionalities require fewer data values. Our App will use the Android’s inbuilt database: SQLite. Android ships with the version 3.4.0.  Below is a structure of how the database table might look like.</w:t>
+        <w:t>Auto TasX requires limited data storage since its functionalities require fewer data values. Our App will use the Android’s inbuilt database: SQLite. Android ships with the version 3.4.0.  Below is a structure of how the database table might look like.</w:t>
       </w:r>
     </w:p>
     <w:p>
@@ -8258,7 +8041,7 @@
                     </pic:cNvPicPr>
                   </pic:nvPicPr>
                   <pic:blipFill>
-                    <a:blip r:embed="rId13">
+                    <a:blip r:embed="rId15">
                       <a:extLst>
                         <a:ext uri="{28A0092B-C50C-407E-A947-70E740481C1C}">
                           <a14:useLocalDpi xmlns:a14="http://schemas.microsoft.com/office/drawing/2010/main" val="0"/>
@@ -8314,23 +8097,7 @@
           <w:rFonts w:ascii="Cambria" w:hAnsi="Cambria" w:cs="Arial"/>
           <w:szCs w:val="24"/>
         </w:rPr>
-        <w:t xml:space="preserve">The table will include a task id, name and the location it is set for. The location includes the Latitude and the Longitude obtained from the </w:t>
-      </w:r>
-      <w:proofErr w:type="spellStart"/>
-      <w:r>
-        <w:rPr>
-          <w:rFonts w:ascii="Cambria" w:hAnsi="Cambria" w:cs="Arial"/>
-          <w:szCs w:val="24"/>
-        </w:rPr>
-        <w:t>Geofence</w:t>
-      </w:r>
-      <w:proofErr w:type="spellEnd"/>
-      <w:r>
-        <w:rPr>
-          <w:rFonts w:ascii="Cambria" w:hAnsi="Cambria" w:cs="Arial"/>
-          <w:szCs w:val="24"/>
-        </w:rPr>
-        <w:t>. The table also stores the single/ multiple actions that gets triggered based on the location. A radius parameter to get the vicinity range.</w:t>
+        <w:t>The table will include a task id, name and the location it is set for. The location includes the Latitude and the Longitude obtained from the Geofence. The table also stores the single/ multiple actions that gets triggered based on the location. A radius parameter to get the vicinity range.</w:t>
       </w:r>
     </w:p>
     <w:p>
@@ -8347,39 +8114,7 @@
           <w:rFonts w:ascii="Cambria" w:hAnsi="Cambria" w:cs="Arial"/>
           <w:szCs w:val="24"/>
         </w:rPr>
-        <w:t>Use case: Task ID: 00001-Class profile is set to trigger the Silent mode option when the user enters the vicinity of location: (35</w:t>
-      </w:r>
-      <w:proofErr w:type="gramStart"/>
-      <w:r>
-        <w:rPr>
-          <w:rFonts w:ascii="Cambria" w:hAnsi="Cambria" w:cs="Arial"/>
-          <w:szCs w:val="24"/>
-        </w:rPr>
-        <w:t>,45</w:t>
-      </w:r>
-      <w:proofErr w:type="gramEnd"/>
-      <w:r>
-        <w:rPr>
-          <w:rFonts w:ascii="Cambria" w:hAnsi="Cambria" w:cs="Arial"/>
-          <w:szCs w:val="24"/>
-        </w:rPr>
-        <w:t xml:space="preserve">) </w:t>
-      </w:r>
-      <w:proofErr w:type="spellStart"/>
-      <w:r>
-        <w:rPr>
-          <w:rFonts w:ascii="Cambria" w:hAnsi="Cambria" w:cs="Arial"/>
-          <w:szCs w:val="24"/>
-        </w:rPr>
-        <w:t>lat,long</w:t>
-      </w:r>
-      <w:proofErr w:type="spellEnd"/>
-      <w:r>
-        <w:rPr>
-          <w:rFonts w:ascii="Cambria" w:hAnsi="Cambria" w:cs="Arial"/>
-          <w:szCs w:val="24"/>
-        </w:rPr>
-        <w:t xml:space="preserve"> with radius set to 20.</w:t>
+        <w:t>Use case: Task ID: 00001-Class profile is set to trigger the Silent mode option when the user enters the vicinity of location: (35,45) lat,long with radius set to 20.</w:t>
       </w:r>
     </w:p>
     <w:p>
@@ -8395,8 +8130,8 @@
       <w:pPr>
         <w:pStyle w:val="Heading1"/>
         <w:numPr>
-          <w:ilvl w:val="0"/>
-          <w:numId w:val="0"/>
+          <w:ilvl w:val="1"/>
+          <w:numId w:val="5"/>
         </w:numPr>
         <w:tabs>
           <w:tab w:val="left" w:pos="576"/>
@@ -8414,16 +8149,115 @@
           <w:sz w:val="24"/>
           <w:szCs w:val="24"/>
         </w:rPr>
-        <w:t>9.</w:t>
-      </w:r>
-      <w:r>
+        <w:t>Risk MItigation</w:t>
+      </w:r>
+    </w:p>
+    <w:p>
+      <w:pPr>
+        <w:pStyle w:val="ListParagraph"/>
+        <w:numPr>
+          <w:ilvl w:val="0"/>
+          <w:numId w:val="19"/>
+        </w:numPr>
+        <w:ind w:left="990" w:hanging="270"/>
+        <w:jc w:val="both"/>
+        <w:rPr>
+          <w:rFonts w:ascii="Cambria" w:hAnsi="Cambria" w:cs="Arial"/>
+          <w:szCs w:val="24"/>
+        </w:rPr>
+      </w:pPr>
+      <w:r>
+        <w:rPr>
+          <w:rFonts w:ascii="Cambria" w:hAnsi="Cambria" w:cs="Arial"/>
+          <w:szCs w:val="24"/>
+        </w:rPr>
+        <w:t>Delay or inconsistency in getting most recent location data: Avoiding inconsistency by us</w:t>
+      </w:r>
+      <w:r>
+        <w:rPr>
+          <w:rFonts w:ascii="Cambria" w:hAnsi="Cambria" w:cs="Arial"/>
+          <w:szCs w:val="24"/>
+        </w:rPr>
+        <w:t>ing Google’s fused location API</w:t>
+      </w:r>
+      <w:r>
+        <w:rPr>
+          <w:rFonts w:ascii="Cambria" w:hAnsi="Cambria" w:cs="Arial"/>
+          <w:szCs w:val="24"/>
+        </w:rPr>
+        <w:t>.</w:t>
+      </w:r>
+    </w:p>
+    <w:p>
+      <w:pPr>
+        <w:pStyle w:val="ListParagraph"/>
+        <w:numPr>
+          <w:ilvl w:val="0"/>
+          <w:numId w:val="19"/>
+        </w:numPr>
+        <w:ind w:left="990" w:hanging="270"/>
+        <w:jc w:val="both"/>
+        <w:rPr>
+          <w:rFonts w:ascii="Cambria" w:hAnsi="Cambria" w:cs="Arial"/>
+          <w:szCs w:val="24"/>
+        </w:rPr>
+      </w:pPr>
+      <w:r>
+        <w:rPr>
+          <w:rFonts w:ascii="Cambria" w:hAnsi="Cambria" w:cs="Arial"/>
+          <w:szCs w:val="24"/>
+        </w:rPr>
+        <w:t>Implementing multiple actions for each location: Initially start with one action for a location and on progress carry forward with multiple actions through the iterations</w:t>
+      </w:r>
+    </w:p>
+    <w:p>
+      <w:pPr>
+        <w:pStyle w:val="ListParagraph"/>
+        <w:numPr>
+          <w:ilvl w:val="0"/>
+          <w:numId w:val="19"/>
+        </w:numPr>
+        <w:ind w:left="990" w:hanging="270"/>
+        <w:jc w:val="both"/>
+        <w:rPr>
+          <w:rFonts w:ascii="Cambria" w:hAnsi="Cambria" w:cs="Arial"/>
+          <w:szCs w:val="24"/>
+        </w:rPr>
+      </w:pPr>
+      <w:r>
+        <w:rPr>
+          <w:rFonts w:ascii="Cambria" w:hAnsi="Cambria" w:cs="Arial"/>
+          <w:szCs w:val="24"/>
+        </w:rPr>
+        <w:t xml:space="preserve">Background activity getting killed because of memory leak: The problem is that under certain circumstances Android 5.0 and 5.0.1 leak memory, and </w:t>
+      </w:r>
+      <w:r>
+        <w:rPr>
+          <w:rFonts w:ascii="Cambria" w:hAnsi="Cambria" w:cs="Arial"/>
+          <w:szCs w:val="24"/>
+        </w:rPr>
+        <w:lastRenderedPageBreak/>
+        <w:t xml:space="preserve">when the leak has reached a critical point then Android tries to compensate by forcibly closing apps to free up resources. </w:t>
+      </w:r>
+    </w:p>
+    <w:p/>
+    <w:p>
+      <w:pPr>
+        <w:pStyle w:val="Heading1"/>
+        <w:numPr>
+          <w:ilvl w:val="1"/>
+          <w:numId w:val="5"/>
+        </w:numPr>
+        <w:tabs>
+          <w:tab w:val="left" w:pos="576"/>
+        </w:tabs>
+        <w:jc w:val="both"/>
         <w:rPr>
           <w:rFonts w:ascii="Cambria" w:hAnsi="Cambria" w:cs="Arial"/>
           <w:sz w:val="24"/>
           <w:szCs w:val="24"/>
         </w:rPr>
-        <w:t xml:space="preserve">   </w:t>
-      </w:r>
+      </w:pPr>
       <w:r>
         <w:rPr>
           <w:rFonts w:ascii="Cambria" w:hAnsi="Cambria" w:cs="Arial"/>
@@ -8449,33 +8283,6 @@
         </w:rPr>
         <w:t>The iteration plan for the application is divided into three major parts. We have listed our risks and looked at covering the major risks and complex work in our first iteration and so on.</w:t>
       </w:r>
-    </w:p>
-    <w:p>
-      <w:pPr>
-        <w:jc w:val="both"/>
-        <w:rPr>
-          <w:rFonts w:ascii="Cambria" w:hAnsi="Cambria" w:cs="Arial"/>
-          <w:szCs w:val="24"/>
-        </w:rPr>
-      </w:pPr>
-    </w:p>
-    <w:p>
-      <w:pPr>
-        <w:jc w:val="both"/>
-        <w:rPr>
-          <w:rFonts w:ascii="Cambria" w:hAnsi="Cambria" w:cs="Arial"/>
-          <w:szCs w:val="24"/>
-        </w:rPr>
-      </w:pPr>
-    </w:p>
-    <w:p>
-      <w:pPr>
-        <w:jc w:val="both"/>
-        <w:rPr>
-          <w:rFonts w:ascii="Cambria" w:hAnsi="Cambria" w:cs="Arial"/>
-          <w:szCs w:val="24"/>
-        </w:rPr>
-      </w:pPr>
     </w:p>
     <w:p>
       <w:pPr>
@@ -8503,7 +8310,6 @@
           <w:rFonts w:ascii="Cambria" w:hAnsi="Cambria" w:cs="Arial"/>
           <w:szCs w:val="24"/>
         </w:rPr>
-        <w:lastRenderedPageBreak/>
         <w:t>Iteration 1 –</w:t>
       </w:r>
     </w:p>
@@ -8529,62 +8335,14 @@
           <w:rFonts w:ascii="Cambria" w:hAnsi="Cambria" w:cs="Arial"/>
           <w:szCs w:val="24"/>
         </w:rPr>
-        <w:t xml:space="preserve">Getting the app to work on </w:t>
-      </w:r>
-      <w:proofErr w:type="spellStart"/>
-      <w:r>
-        <w:rPr>
-          <w:rFonts w:ascii="Cambria" w:hAnsi="Cambria" w:cs="Arial"/>
-          <w:szCs w:val="24"/>
-        </w:rPr>
-        <w:t>Geofence</w:t>
-      </w:r>
-      <w:proofErr w:type="spellEnd"/>
-      <w:r>
-        <w:rPr>
-          <w:rFonts w:ascii="Cambria" w:hAnsi="Cambria" w:cs="Arial"/>
-          <w:szCs w:val="24"/>
-        </w:rPr>
-        <w:t xml:space="preserve"> is our first priority. </w:t>
-      </w:r>
-      <w:r>
-        <w:rPr>
-          <w:rFonts w:ascii="Cambria" w:hAnsi="Cambria" w:cs="Arial"/>
-          <w:szCs w:val="24"/>
-        </w:rPr>
-        <w:t xml:space="preserve">Google </w:t>
-      </w:r>
-      <w:proofErr w:type="spellStart"/>
-      <w:r>
-        <w:rPr>
-          <w:rFonts w:ascii="Cambria" w:hAnsi="Cambria" w:cs="Arial"/>
-          <w:szCs w:val="24"/>
-        </w:rPr>
-        <w:t>Geofence</w:t>
-      </w:r>
-      <w:proofErr w:type="spellEnd"/>
-      <w:r>
-        <w:rPr>
-          <w:rFonts w:ascii="Cambria" w:hAnsi="Cambria" w:cs="Arial"/>
-          <w:szCs w:val="24"/>
-        </w:rPr>
-        <w:t xml:space="preserve"> </w:t>
-      </w:r>
-      <w:proofErr w:type="gramStart"/>
-      <w:r>
-        <w:rPr>
-          <w:rFonts w:ascii="Cambria" w:hAnsi="Cambria" w:cs="Arial"/>
-          <w:szCs w:val="24"/>
-        </w:rPr>
-        <w:t>API  is</w:t>
-      </w:r>
-      <w:proofErr w:type="gramEnd"/>
-      <w:r>
-        <w:rPr>
-          <w:rFonts w:ascii="Cambria" w:hAnsi="Cambria" w:cs="Arial"/>
-          <w:szCs w:val="24"/>
-        </w:rPr>
-        <w:t xml:space="preserve"> a new coding zone to our developers and involves complex functionalities. </w:t>
+        <w:t xml:space="preserve">Getting the app to work on Geofence is our first priority. </w:t>
+      </w:r>
+      <w:r>
+        <w:rPr>
+          <w:rFonts w:ascii="Cambria" w:hAnsi="Cambria" w:cs="Arial"/>
+          <w:szCs w:val="24"/>
+        </w:rPr>
+        <w:t xml:space="preserve">Google Geofence API  is a new coding zone to our developers and involves complex functionalities. </w:t>
       </w:r>
     </w:p>
     <w:p>
@@ -8787,37 +8545,19 @@
         </w:rPr>
         <w:t xml:space="preserve">Change phone modes form normal-vibration-silent; toggle data or </w:t>
       </w:r>
-      <w:proofErr w:type="spellStart"/>
-      <w:r>
-        <w:rPr>
-          <w:rFonts w:ascii="Cambria" w:hAnsi="Cambria" w:cs="Arial"/>
-          <w:szCs w:val="24"/>
-        </w:rPr>
-        <w:t>wifi</w:t>
-      </w:r>
-      <w:proofErr w:type="spellEnd"/>
-      <w:r>
-        <w:rPr>
-          <w:rFonts w:ascii="Cambria" w:hAnsi="Cambria" w:cs="Arial"/>
-          <w:szCs w:val="24"/>
-        </w:rPr>
-        <w:t xml:space="preserve"> </w:t>
-      </w:r>
-      <w:proofErr w:type="gramStart"/>
-      <w:r>
-        <w:rPr>
-          <w:rFonts w:ascii="Cambria" w:hAnsi="Cambria" w:cs="Arial"/>
-          <w:szCs w:val="24"/>
-        </w:rPr>
-        <w:t>option ,</w:t>
-      </w:r>
-      <w:proofErr w:type="gramEnd"/>
-      <w:r>
-        <w:rPr>
-          <w:rFonts w:ascii="Cambria" w:hAnsi="Cambria" w:cs="Arial"/>
-          <w:szCs w:val="24"/>
-        </w:rPr>
-        <w:t xml:space="preserve"> Set up a reminder along with a message</w:t>
+      <w:r>
+        <w:rPr>
+          <w:rFonts w:ascii="Cambria" w:hAnsi="Cambria" w:cs="Arial"/>
+          <w:szCs w:val="24"/>
+        </w:rPr>
+        <w:t xml:space="preserve">wifi </w:t>
+      </w:r>
+      <w:r>
+        <w:rPr>
+          <w:rFonts w:ascii="Cambria" w:hAnsi="Cambria" w:cs="Arial"/>
+          <w:szCs w:val="24"/>
+        </w:rPr>
+        <w:t>option , Set up a reminder along with a message</w:t>
       </w:r>
     </w:p>
     <w:p>
@@ -8843,23 +8583,7 @@
           <w:rFonts w:ascii="Cambria" w:hAnsi="Cambria" w:cs="Arial"/>
           <w:szCs w:val="24"/>
         </w:rPr>
-        <w:t>Create and achieve  the working of “</w:t>
-      </w:r>
-      <w:proofErr w:type="spellStart"/>
-      <w:r>
-        <w:rPr>
-          <w:rFonts w:ascii="Cambria" w:hAnsi="Cambria" w:cs="Arial"/>
-          <w:szCs w:val="24"/>
-        </w:rPr>
-        <w:t>ParkMyCar</w:t>
-      </w:r>
-      <w:proofErr w:type="spellEnd"/>
-      <w:r>
-        <w:rPr>
-          <w:rFonts w:ascii="Cambria" w:hAnsi="Cambria" w:cs="Arial"/>
-          <w:szCs w:val="24"/>
-        </w:rPr>
-        <w:t>” widget</w:t>
+        <w:t>Create and achieve  the working of “ParkMyCar” widget</w:t>
       </w:r>
     </w:p>
     <w:p>
@@ -9040,7 +8764,7 @@
           <w:sz w:val="24"/>
           <w:szCs w:val="24"/>
         </w:rPr>
-        <w:t>10.</w:t>
+        <w:t>11</w:t>
       </w:r>
       <w:r>
         <w:rPr>
@@ -9048,6 +8772,14 @@
           <w:sz w:val="24"/>
           <w:szCs w:val="24"/>
         </w:rPr>
+        <w:t>.</w:t>
+      </w:r>
+      <w:r>
+        <w:rPr>
+          <w:rFonts w:ascii="Cambria" w:hAnsi="Cambria" w:cs="Arial"/>
+          <w:sz w:val="24"/>
+          <w:szCs w:val="24"/>
+        </w:rPr>
         <w:t xml:space="preserve">  </w:t>
       </w:r>
       <w:r>
@@ -9056,7 +8788,23 @@
           <w:sz w:val="24"/>
           <w:szCs w:val="24"/>
         </w:rPr>
-        <w:t>Refrences</w:t>
+        <w:t>Ref</w:t>
+      </w:r>
+      <w:r>
+        <w:rPr>
+          <w:rFonts w:ascii="Cambria" w:hAnsi="Cambria" w:cs="Arial"/>
+          <w:sz w:val="24"/>
+          <w:szCs w:val="24"/>
+        </w:rPr>
+        <w:t>e</w:t>
+      </w:r>
+      <w:r>
+        <w:rPr>
+          <w:rFonts w:ascii="Cambria" w:hAnsi="Cambria" w:cs="Arial"/>
+          <w:sz w:val="24"/>
+          <w:szCs w:val="24"/>
+        </w:rPr>
+        <w:t>rences</w:t>
       </w:r>
     </w:p>
     <w:p>
@@ -9072,7 +8820,7 @@
           <w:rFonts w:ascii="Cambria" w:hAnsi="Cambria"/>
         </w:rPr>
       </w:pPr>
-      <w:hyperlink r:id="rId14" w:history="1">
+      <w:hyperlink r:id="rId16" w:history="1">
         <w:r>
           <w:rPr>
             <w:rStyle w:val="Hyperlink"/>
@@ -9095,7 +8843,7 @@
           <w:rFonts w:ascii="Cambria" w:hAnsi="Cambria"/>
         </w:rPr>
       </w:pPr>
-      <w:hyperlink r:id="rId15" w:history="1">
+      <w:hyperlink r:id="rId17" w:history="1">
         <w:r>
           <w:rPr>
             <w:rStyle w:val="Hyperlink"/>
@@ -9118,7 +8866,7 @@
           <w:rFonts w:ascii="Cambria" w:hAnsi="Cambria"/>
         </w:rPr>
       </w:pPr>
-      <w:hyperlink r:id="rId16" w:history="1">
+      <w:hyperlink r:id="rId18" w:history="1">
         <w:r>
           <w:rPr>
             <w:rStyle w:val="Hyperlink"/>
@@ -9141,7 +8889,7 @@
           <w:rFonts w:ascii="Cambria" w:hAnsi="Cambria"/>
         </w:rPr>
       </w:pPr>
-      <w:hyperlink r:id="rId17" w:history="1">
+      <w:hyperlink r:id="rId19" w:history="1">
         <w:r>
           <w:rPr>
             <w:rStyle w:val="Hyperlink"/>
@@ -9160,8 +8908,8 @@
     </w:p>
     <w:p/>
     <w:sectPr>
-      <w:headerReference w:type="default" r:id="rId18"/>
-      <w:footerReference w:type="default" r:id="rId19"/>
+      <w:headerReference w:type="default" r:id="rId20"/>
+      <w:footerReference w:type="default" r:id="rId21"/>
       <w:pgSz w:w="12240" w:h="15840"/>
       <w:pgMar w:top="450" w:right="1800" w:bottom="270" w:left="1800" w:header="720" w:footer="95" w:gutter="0"/>
       <w:cols w:space="720"/>
@@ -9171,6 +8919,25 @@
 </w:document>
 </file>
 
+<file path=word/endnotes.xml><?xml version="1.0" encoding="utf-8"?>
+<w:endnotes xmlns:wpc="http://schemas.microsoft.com/office/word/2010/wordprocessingCanvas" xmlns:mc="http://schemas.openxmlformats.org/markup-compatibility/2006" xmlns:o="urn:schemas-microsoft-com:office:office" xmlns:r="http://schemas.openxmlformats.org/officeDocument/2006/relationships" xmlns:m="http://schemas.openxmlformats.org/officeDocument/2006/math" xmlns:v="urn:schemas-microsoft-com:vml" xmlns:wp14="http://schemas.microsoft.com/office/word/2010/wordprocessingDrawing" xmlns:wp="http://schemas.openxmlformats.org/drawingml/2006/wordprocessingDrawing" xmlns:w10="urn:schemas-microsoft-com:office:word" xmlns:w="http://schemas.openxmlformats.org/wordprocessingml/2006/main" xmlns:w14="http://schemas.microsoft.com/office/word/2010/wordml" xmlns:w15="http://schemas.microsoft.com/office/word/2012/wordml" xmlns:wpg="http://schemas.microsoft.com/office/word/2010/wordprocessingGroup" xmlns:wpi="http://schemas.microsoft.com/office/word/2010/wordprocessingInk" xmlns:wne="http://schemas.microsoft.com/office/word/2006/wordml" xmlns:wps="http://schemas.microsoft.com/office/word/2010/wordprocessingShape" mc:Ignorable="w14 w15 wp14">
+  <w:endnote w:type="separator" w:id="-1">
+    <w:p>
+      <w:r>
+        <w:separator/>
+      </w:r>
+    </w:p>
+  </w:endnote>
+  <w:endnote w:type="continuationSeparator" w:id="0">
+    <w:p>
+      <w:r>
+        <w:continuationSeparator/>
+      </w:r>
+    </w:p>
+  </w:endnote>
+</w:endnotes>
+</file>
+
 <file path=word/footer1.xml><?xml version="1.0" encoding="utf-8"?>
 <w:ftr xmlns:wpc="http://schemas.microsoft.com/office/word/2010/wordprocessingCanvas" xmlns:mc="http://schemas.openxmlformats.org/markup-compatibility/2006" xmlns:o="urn:schemas-microsoft-com:office:office" xmlns:r="http://schemas.openxmlformats.org/officeDocument/2006/relationships" xmlns:m="http://schemas.openxmlformats.org/officeDocument/2006/math" xmlns:v="urn:schemas-microsoft-com:vml" xmlns:wp14="http://schemas.microsoft.com/office/word/2010/wordprocessingDrawing" xmlns:wp="http://schemas.openxmlformats.org/drawingml/2006/wordprocessingDrawing" xmlns:w10="urn:schemas-microsoft-com:office:word" xmlns:w="http://schemas.openxmlformats.org/wordprocessingml/2006/main" xmlns:w14="http://schemas.microsoft.com/office/word/2010/wordml" xmlns:w15="http://schemas.microsoft.com/office/word/2012/wordml" xmlns:wpg="http://schemas.microsoft.com/office/word/2010/wordprocessingGroup" xmlns:wpi="http://schemas.microsoft.com/office/word/2010/wordprocessingInk" xmlns:wne="http://schemas.microsoft.com/office/word/2006/wordml" xmlns:wps="http://schemas.microsoft.com/office/word/2010/wordprocessingShape" mc:Ignorable="w14 w15 wp14">
   <w:p>
@@ -9188,33 +8955,8 @@
         <w:rFonts w:ascii="Arial" w:hAnsi="Arial" w:cs="Arial"/>
       </w:rPr>
       <w:tab/>
+      <w:t>Inception Revision Document - AutotasX</w:t>
     </w:r>
-    <w:r>
-      <w:rPr>
-        <w:rFonts w:ascii="Arial" w:hAnsi="Arial" w:cs="Arial"/>
-      </w:rPr>
-      <w:t>Inception</w:t>
-    </w:r>
-    <w:r>
-      <w:rPr>
-        <w:rFonts w:ascii="Arial" w:hAnsi="Arial" w:cs="Arial"/>
-      </w:rPr>
-      <w:t xml:space="preserve"> Revision</w:t>
-    </w:r>
-    <w:r>
-      <w:rPr>
-        <w:rFonts w:ascii="Arial" w:hAnsi="Arial" w:cs="Arial"/>
-      </w:rPr>
-      <w:t xml:space="preserve"> Document - </w:t>
-    </w:r>
-    <w:proofErr w:type="spellStart"/>
-    <w:r>
-      <w:rPr>
-        <w:rFonts w:ascii="Arial" w:hAnsi="Arial" w:cs="Arial"/>
-      </w:rPr>
-      <w:t>AutotasX</w:t>
-    </w:r>
-    <w:proofErr w:type="spellEnd"/>
   </w:p>
   <w:p>
     <w:pPr>
@@ -9225,16 +8967,7 @@
       <w:rPr>
         <w:rFonts w:ascii="Arial" w:hAnsi="Arial" w:cs="Arial"/>
       </w:rPr>
-      <w:t>Version 0</w:t>
-    </w:r>
-    <w:r>
-      <w:rPr>
-        <w:rFonts w:ascii="Arial" w:hAnsi="Arial" w:cs="Arial"/>
-      </w:rPr>
-      <w:t>.1</w:t>
-    </w:r>
-    <w:r>
-      <w:t xml:space="preserve"> </w:t>
+      <w:t>Version 0.3</w:t>
     </w:r>
   </w:p>
   <w:p>
@@ -9244,6 +8977,25 @@
     </w:pPr>
   </w:p>
 </w:ftr>
+</file>
+
+<file path=word/footnotes.xml><?xml version="1.0" encoding="utf-8"?>
+<w:footnotes xmlns:wpc="http://schemas.microsoft.com/office/word/2010/wordprocessingCanvas" xmlns:mc="http://schemas.openxmlformats.org/markup-compatibility/2006" xmlns:o="urn:schemas-microsoft-com:office:office" xmlns:r="http://schemas.openxmlformats.org/officeDocument/2006/relationships" xmlns:m="http://schemas.openxmlformats.org/officeDocument/2006/math" xmlns:v="urn:schemas-microsoft-com:vml" xmlns:wp14="http://schemas.microsoft.com/office/word/2010/wordprocessingDrawing" xmlns:wp="http://schemas.openxmlformats.org/drawingml/2006/wordprocessingDrawing" xmlns:w10="urn:schemas-microsoft-com:office:word" xmlns:w="http://schemas.openxmlformats.org/wordprocessingml/2006/main" xmlns:w14="http://schemas.microsoft.com/office/word/2010/wordml" xmlns:w15="http://schemas.microsoft.com/office/word/2012/wordml" xmlns:wpg="http://schemas.microsoft.com/office/word/2010/wordprocessingGroup" xmlns:wpi="http://schemas.microsoft.com/office/word/2010/wordprocessingInk" xmlns:wne="http://schemas.microsoft.com/office/word/2006/wordml" xmlns:wps="http://schemas.microsoft.com/office/word/2010/wordprocessingShape" mc:Ignorable="w14 w15 wp14">
+  <w:footnote w:type="separator" w:id="-1">
+    <w:p>
+      <w:r>
+        <w:separator/>
+      </w:r>
+    </w:p>
+  </w:footnote>
+  <w:footnote w:type="continuationSeparator" w:id="0">
+    <w:p>
+      <w:r>
+        <w:continuationSeparator/>
+      </w:r>
+    </w:p>
+  </w:footnote>
+</w:footnotes>
 </file>
 
 <file path=word/header1.xml><?xml version="1.0" encoding="utf-8"?>
@@ -9271,6 +9023,7 @@
     <w:lvl w:ilvl="0">
       <w:start w:val="3"/>
       <w:numFmt w:val="decimal"/>
+      <w:pStyle w:val="Heading1"/>
       <w:lvlText w:val="%1."/>
       <w:lvlJc w:val="left"/>
       <w:pPr>
@@ -9283,6 +9036,7 @@
     <w:lvl w:ilvl="1">
       <w:start w:val="1"/>
       <w:numFmt w:val="decimal"/>
+      <w:pStyle w:val="Heading2"/>
       <w:lvlText w:val="%1.%2."/>
       <w:lvlJc w:val="left"/>
       <w:pPr>
@@ -10148,6 +9902,119 @@
     </w:lvl>
   </w:abstractNum>
   <w:abstractNum w:abstractNumId="8">
+    <w:nsid w:val="38E8621F"/>
+    <w:multiLevelType w:val="hybridMultilevel"/>
+    <w:tmpl w:val="0734CB78"/>
+    <w:lvl w:ilvl="0" w:tplc="04090001">
+      <w:start w:val="1"/>
+      <w:numFmt w:val="bullet"/>
+      <w:lvlText w:val=""/>
+      <w:lvlJc w:val="left"/>
+      <w:pPr>
+        <w:ind w:left="810" w:hanging="360"/>
+      </w:pPr>
+      <w:rPr>
+        <w:rFonts w:ascii="Symbol" w:hAnsi="Symbol" w:hint="default"/>
+      </w:rPr>
+    </w:lvl>
+    <w:lvl w:ilvl="1" w:tplc="04090003" w:tentative="1">
+      <w:start w:val="1"/>
+      <w:numFmt w:val="bullet"/>
+      <w:lvlText w:val="o"/>
+      <w:lvlJc w:val="left"/>
+      <w:pPr>
+        <w:ind w:left="1485" w:hanging="360"/>
+      </w:pPr>
+      <w:rPr>
+        <w:rFonts w:ascii="Courier New" w:hAnsi="Courier New" w:cs="Courier New" w:hint="default"/>
+      </w:rPr>
+    </w:lvl>
+    <w:lvl w:ilvl="2" w:tplc="04090005" w:tentative="1">
+      <w:start w:val="1"/>
+      <w:numFmt w:val="bullet"/>
+      <w:lvlText w:val=""/>
+      <w:lvlJc w:val="left"/>
+      <w:pPr>
+        <w:ind w:left="2205" w:hanging="360"/>
+      </w:pPr>
+      <w:rPr>
+        <w:rFonts w:ascii="Wingdings" w:hAnsi="Wingdings" w:hint="default"/>
+      </w:rPr>
+    </w:lvl>
+    <w:lvl w:ilvl="3" w:tplc="04090001" w:tentative="1">
+      <w:start w:val="1"/>
+      <w:numFmt w:val="bullet"/>
+      <w:lvlText w:val=""/>
+      <w:lvlJc w:val="left"/>
+      <w:pPr>
+        <w:ind w:left="2925" w:hanging="360"/>
+      </w:pPr>
+      <w:rPr>
+        <w:rFonts w:ascii="Symbol" w:hAnsi="Symbol" w:hint="default"/>
+      </w:rPr>
+    </w:lvl>
+    <w:lvl w:ilvl="4" w:tplc="04090003" w:tentative="1">
+      <w:start w:val="1"/>
+      <w:numFmt w:val="bullet"/>
+      <w:lvlText w:val="o"/>
+      <w:lvlJc w:val="left"/>
+      <w:pPr>
+        <w:ind w:left="3645" w:hanging="360"/>
+      </w:pPr>
+      <w:rPr>
+        <w:rFonts w:ascii="Courier New" w:hAnsi="Courier New" w:cs="Courier New" w:hint="default"/>
+      </w:rPr>
+    </w:lvl>
+    <w:lvl w:ilvl="5" w:tplc="04090005" w:tentative="1">
+      <w:start w:val="1"/>
+      <w:numFmt w:val="bullet"/>
+      <w:lvlText w:val=""/>
+      <w:lvlJc w:val="left"/>
+      <w:pPr>
+        <w:ind w:left="4365" w:hanging="360"/>
+      </w:pPr>
+      <w:rPr>
+        <w:rFonts w:ascii="Wingdings" w:hAnsi="Wingdings" w:hint="default"/>
+      </w:rPr>
+    </w:lvl>
+    <w:lvl w:ilvl="6" w:tplc="04090001" w:tentative="1">
+      <w:start w:val="1"/>
+      <w:numFmt w:val="bullet"/>
+      <w:lvlText w:val=""/>
+      <w:lvlJc w:val="left"/>
+      <w:pPr>
+        <w:ind w:left="5085" w:hanging="360"/>
+      </w:pPr>
+      <w:rPr>
+        <w:rFonts w:ascii="Symbol" w:hAnsi="Symbol" w:hint="default"/>
+      </w:rPr>
+    </w:lvl>
+    <w:lvl w:ilvl="7" w:tplc="04090003" w:tentative="1">
+      <w:start w:val="1"/>
+      <w:numFmt w:val="bullet"/>
+      <w:lvlText w:val="o"/>
+      <w:lvlJc w:val="left"/>
+      <w:pPr>
+        <w:ind w:left="5805" w:hanging="360"/>
+      </w:pPr>
+      <w:rPr>
+        <w:rFonts w:ascii="Courier New" w:hAnsi="Courier New" w:cs="Courier New" w:hint="default"/>
+      </w:rPr>
+    </w:lvl>
+    <w:lvl w:ilvl="8" w:tplc="04090005" w:tentative="1">
+      <w:start w:val="1"/>
+      <w:numFmt w:val="bullet"/>
+      <w:lvlText w:val=""/>
+      <w:lvlJc w:val="left"/>
+      <w:pPr>
+        <w:ind w:left="6525" w:hanging="360"/>
+      </w:pPr>
+      <w:rPr>
+        <w:rFonts w:ascii="Wingdings" w:hAnsi="Wingdings" w:hint="default"/>
+      </w:rPr>
+    </w:lvl>
+  </w:abstractNum>
+  <w:abstractNum w:abstractNumId="9">
     <w:nsid w:val="43F305A8"/>
     <w:multiLevelType w:val="multilevel"/>
     <w:tmpl w:val="00000007"/>
@@ -10284,7 +10151,120 @@
       </w:rPr>
     </w:lvl>
   </w:abstractNum>
-  <w:abstractNum w:abstractNumId="9">
+  <w:abstractNum w:abstractNumId="10">
+    <w:nsid w:val="4C4950C6"/>
+    <w:multiLevelType w:val="hybridMultilevel"/>
+    <w:tmpl w:val="3E5CC8B6"/>
+    <w:lvl w:ilvl="0" w:tplc="04090001">
+      <w:start w:val="1"/>
+      <w:numFmt w:val="bullet"/>
+      <w:lvlText w:val=""/>
+      <w:lvlJc w:val="left"/>
+      <w:pPr>
+        <w:ind w:left="1440" w:hanging="360"/>
+      </w:pPr>
+      <w:rPr>
+        <w:rFonts w:ascii="Symbol" w:hAnsi="Symbol" w:hint="default"/>
+      </w:rPr>
+    </w:lvl>
+    <w:lvl w:ilvl="1" w:tplc="04090003" w:tentative="1">
+      <w:start w:val="1"/>
+      <w:numFmt w:val="bullet"/>
+      <w:lvlText w:val="o"/>
+      <w:lvlJc w:val="left"/>
+      <w:pPr>
+        <w:ind w:left="2160" w:hanging="360"/>
+      </w:pPr>
+      <w:rPr>
+        <w:rFonts w:ascii="Courier New" w:hAnsi="Courier New" w:cs="Courier New" w:hint="default"/>
+      </w:rPr>
+    </w:lvl>
+    <w:lvl w:ilvl="2" w:tplc="04090005" w:tentative="1">
+      <w:start w:val="1"/>
+      <w:numFmt w:val="bullet"/>
+      <w:lvlText w:val=""/>
+      <w:lvlJc w:val="left"/>
+      <w:pPr>
+        <w:ind w:left="2880" w:hanging="360"/>
+      </w:pPr>
+      <w:rPr>
+        <w:rFonts w:ascii="Wingdings" w:hAnsi="Wingdings" w:hint="default"/>
+      </w:rPr>
+    </w:lvl>
+    <w:lvl w:ilvl="3" w:tplc="04090001" w:tentative="1">
+      <w:start w:val="1"/>
+      <w:numFmt w:val="bullet"/>
+      <w:lvlText w:val=""/>
+      <w:lvlJc w:val="left"/>
+      <w:pPr>
+        <w:ind w:left="3600" w:hanging="360"/>
+      </w:pPr>
+      <w:rPr>
+        <w:rFonts w:ascii="Symbol" w:hAnsi="Symbol" w:hint="default"/>
+      </w:rPr>
+    </w:lvl>
+    <w:lvl w:ilvl="4" w:tplc="04090003" w:tentative="1">
+      <w:start w:val="1"/>
+      <w:numFmt w:val="bullet"/>
+      <w:lvlText w:val="o"/>
+      <w:lvlJc w:val="left"/>
+      <w:pPr>
+        <w:ind w:left="4320" w:hanging="360"/>
+      </w:pPr>
+      <w:rPr>
+        <w:rFonts w:ascii="Courier New" w:hAnsi="Courier New" w:cs="Courier New" w:hint="default"/>
+      </w:rPr>
+    </w:lvl>
+    <w:lvl w:ilvl="5" w:tplc="04090005" w:tentative="1">
+      <w:start w:val="1"/>
+      <w:numFmt w:val="bullet"/>
+      <w:lvlText w:val=""/>
+      <w:lvlJc w:val="left"/>
+      <w:pPr>
+        <w:ind w:left="5040" w:hanging="360"/>
+      </w:pPr>
+      <w:rPr>
+        <w:rFonts w:ascii="Wingdings" w:hAnsi="Wingdings" w:hint="default"/>
+      </w:rPr>
+    </w:lvl>
+    <w:lvl w:ilvl="6" w:tplc="04090001" w:tentative="1">
+      <w:start w:val="1"/>
+      <w:numFmt w:val="bullet"/>
+      <w:lvlText w:val=""/>
+      <w:lvlJc w:val="left"/>
+      <w:pPr>
+        <w:ind w:left="5760" w:hanging="360"/>
+      </w:pPr>
+      <w:rPr>
+        <w:rFonts w:ascii="Symbol" w:hAnsi="Symbol" w:hint="default"/>
+      </w:rPr>
+    </w:lvl>
+    <w:lvl w:ilvl="7" w:tplc="04090003" w:tentative="1">
+      <w:start w:val="1"/>
+      <w:numFmt w:val="bullet"/>
+      <w:lvlText w:val="o"/>
+      <w:lvlJc w:val="left"/>
+      <w:pPr>
+        <w:ind w:left="6480" w:hanging="360"/>
+      </w:pPr>
+      <w:rPr>
+        <w:rFonts w:ascii="Courier New" w:hAnsi="Courier New" w:cs="Courier New" w:hint="default"/>
+      </w:rPr>
+    </w:lvl>
+    <w:lvl w:ilvl="8" w:tplc="04090005" w:tentative="1">
+      <w:start w:val="1"/>
+      <w:numFmt w:val="bullet"/>
+      <w:lvlText w:val=""/>
+      <w:lvlJc w:val="left"/>
+      <w:pPr>
+        <w:ind w:left="7200" w:hanging="360"/>
+      </w:pPr>
+      <w:rPr>
+        <w:rFonts w:ascii="Wingdings" w:hAnsi="Wingdings" w:hint="default"/>
+      </w:rPr>
+    </w:lvl>
+  </w:abstractNum>
+  <w:abstractNum w:abstractNumId="11">
     <w:nsid w:val="52AB283D"/>
     <w:multiLevelType w:val="hybridMultilevel"/>
     <w:tmpl w:val="D65ABC56"/>
@@ -10397,7 +10377,7 @@
       </w:rPr>
     </w:lvl>
   </w:abstractNum>
-  <w:abstractNum w:abstractNumId="10">
+  <w:abstractNum w:abstractNumId="12">
     <w:nsid w:val="589E7E08"/>
     <w:multiLevelType w:val="hybridMultilevel"/>
     <w:tmpl w:val="B39849B6"/>
@@ -10510,7 +10490,7 @@
       </w:rPr>
     </w:lvl>
   </w:abstractNum>
-  <w:abstractNum w:abstractNumId="11">
+  <w:abstractNum w:abstractNumId="13">
     <w:nsid w:val="61110E35"/>
     <w:multiLevelType w:val="multilevel"/>
     <w:tmpl w:val="00000007"/>
@@ -10647,7 +10627,120 @@
       </w:rPr>
     </w:lvl>
   </w:abstractNum>
-  <w:abstractNum w:abstractNumId="12">
+  <w:abstractNum w:abstractNumId="14">
+    <w:nsid w:val="6A6F6328"/>
+    <w:multiLevelType w:val="hybridMultilevel"/>
+    <w:tmpl w:val="A198F590"/>
+    <w:lvl w:ilvl="0" w:tplc="04090001">
+      <w:start w:val="1"/>
+      <w:numFmt w:val="bullet"/>
+      <w:lvlText w:val=""/>
+      <w:lvlJc w:val="left"/>
+      <w:pPr>
+        <w:ind w:left="720" w:hanging="360"/>
+      </w:pPr>
+      <w:rPr>
+        <w:rFonts w:ascii="Symbol" w:hAnsi="Symbol" w:hint="default"/>
+      </w:rPr>
+    </w:lvl>
+    <w:lvl w:ilvl="1" w:tplc="04090003" w:tentative="1">
+      <w:start w:val="1"/>
+      <w:numFmt w:val="bullet"/>
+      <w:lvlText w:val="o"/>
+      <w:lvlJc w:val="left"/>
+      <w:pPr>
+        <w:ind w:left="1440" w:hanging="360"/>
+      </w:pPr>
+      <w:rPr>
+        <w:rFonts w:ascii="Courier New" w:hAnsi="Courier New" w:cs="Courier New" w:hint="default"/>
+      </w:rPr>
+    </w:lvl>
+    <w:lvl w:ilvl="2" w:tplc="04090005" w:tentative="1">
+      <w:start w:val="1"/>
+      <w:numFmt w:val="bullet"/>
+      <w:lvlText w:val=""/>
+      <w:lvlJc w:val="left"/>
+      <w:pPr>
+        <w:ind w:left="2160" w:hanging="360"/>
+      </w:pPr>
+      <w:rPr>
+        <w:rFonts w:ascii="Wingdings" w:hAnsi="Wingdings" w:hint="default"/>
+      </w:rPr>
+    </w:lvl>
+    <w:lvl w:ilvl="3" w:tplc="04090001" w:tentative="1">
+      <w:start w:val="1"/>
+      <w:numFmt w:val="bullet"/>
+      <w:lvlText w:val=""/>
+      <w:lvlJc w:val="left"/>
+      <w:pPr>
+        <w:ind w:left="2880" w:hanging="360"/>
+      </w:pPr>
+      <w:rPr>
+        <w:rFonts w:ascii="Symbol" w:hAnsi="Symbol" w:hint="default"/>
+      </w:rPr>
+    </w:lvl>
+    <w:lvl w:ilvl="4" w:tplc="04090003" w:tentative="1">
+      <w:start w:val="1"/>
+      <w:numFmt w:val="bullet"/>
+      <w:lvlText w:val="o"/>
+      <w:lvlJc w:val="left"/>
+      <w:pPr>
+        <w:ind w:left="3600" w:hanging="360"/>
+      </w:pPr>
+      <w:rPr>
+        <w:rFonts w:ascii="Courier New" w:hAnsi="Courier New" w:cs="Courier New" w:hint="default"/>
+      </w:rPr>
+    </w:lvl>
+    <w:lvl w:ilvl="5" w:tplc="04090005" w:tentative="1">
+      <w:start w:val="1"/>
+      <w:numFmt w:val="bullet"/>
+      <w:lvlText w:val=""/>
+      <w:lvlJc w:val="left"/>
+      <w:pPr>
+        <w:ind w:left="4320" w:hanging="360"/>
+      </w:pPr>
+      <w:rPr>
+        <w:rFonts w:ascii="Wingdings" w:hAnsi="Wingdings" w:hint="default"/>
+      </w:rPr>
+    </w:lvl>
+    <w:lvl w:ilvl="6" w:tplc="04090001" w:tentative="1">
+      <w:start w:val="1"/>
+      <w:numFmt w:val="bullet"/>
+      <w:lvlText w:val=""/>
+      <w:lvlJc w:val="left"/>
+      <w:pPr>
+        <w:ind w:left="5040" w:hanging="360"/>
+      </w:pPr>
+      <w:rPr>
+        <w:rFonts w:ascii="Symbol" w:hAnsi="Symbol" w:hint="default"/>
+      </w:rPr>
+    </w:lvl>
+    <w:lvl w:ilvl="7" w:tplc="04090003" w:tentative="1">
+      <w:start w:val="1"/>
+      <w:numFmt w:val="bullet"/>
+      <w:lvlText w:val="o"/>
+      <w:lvlJc w:val="left"/>
+      <w:pPr>
+        <w:ind w:left="5760" w:hanging="360"/>
+      </w:pPr>
+      <w:rPr>
+        <w:rFonts w:ascii="Courier New" w:hAnsi="Courier New" w:cs="Courier New" w:hint="default"/>
+      </w:rPr>
+    </w:lvl>
+    <w:lvl w:ilvl="8" w:tplc="04090005" w:tentative="1">
+      <w:start w:val="1"/>
+      <w:numFmt w:val="bullet"/>
+      <w:lvlText w:val=""/>
+      <w:lvlJc w:val="left"/>
+      <w:pPr>
+        <w:ind w:left="6480" w:hanging="360"/>
+      </w:pPr>
+      <w:rPr>
+        <w:rFonts w:ascii="Wingdings" w:hAnsi="Wingdings" w:hint="default"/>
+      </w:rPr>
+    </w:lvl>
+  </w:abstractNum>
+  <w:abstractNum w:abstractNumId="15">
     <w:nsid w:val="6BFA34B1"/>
     <w:multiLevelType w:val="hybridMultilevel"/>
     <w:tmpl w:val="43129EBE"/>
@@ -10660,7 +10753,7 @@
         <w:ind w:left="360" w:hanging="360"/>
       </w:pPr>
     </w:lvl>
-    <w:lvl w:ilvl="1" w:tplc="40090019" w:tentative="1">
+    <w:lvl w:ilvl="1" w:tplc="40090019">
       <w:start w:val="1"/>
       <w:numFmt w:val="lowerLetter"/>
       <w:lvlText w:val="%2."/>
@@ -10733,7 +10826,7 @@
       </w:pPr>
     </w:lvl>
   </w:abstractNum>
-  <w:abstractNum w:abstractNumId="13">
+  <w:abstractNum w:abstractNumId="16">
     <w:nsid w:val="6DCF5FF9"/>
     <w:multiLevelType w:val="multilevel"/>
     <w:tmpl w:val="00000007"/>
@@ -10870,7 +10963,7 @@
       </w:rPr>
     </w:lvl>
   </w:abstractNum>
-  <w:abstractNum w:abstractNumId="14">
+  <w:abstractNum w:abstractNumId="17">
     <w:nsid w:val="76881437"/>
     <w:multiLevelType w:val="hybridMultilevel"/>
     <w:tmpl w:val="896461D8"/>
@@ -10983,7 +11076,7 @@
       </w:rPr>
     </w:lvl>
   </w:abstractNum>
-  <w:abstractNum w:abstractNumId="15">
+  <w:abstractNum w:abstractNumId="18">
     <w:nsid w:val="7A99014B"/>
     <w:multiLevelType w:val="multilevel"/>
     <w:tmpl w:val="00000007"/>
@@ -11136,19 +11229,19 @@
     <w:abstractNumId w:val="4"/>
   </w:num>
   <w:num w:numId="6">
-    <w:abstractNumId w:val="12"/>
+    <w:abstractNumId w:val="15"/>
   </w:num>
   <w:num w:numId="7">
-    <w:abstractNumId w:val="14"/>
+    <w:abstractNumId w:val="17"/>
   </w:num>
   <w:num w:numId="8">
-    <w:abstractNumId w:val="10"/>
+    <w:abstractNumId w:val="12"/>
   </w:num>
   <w:num w:numId="9">
     <w:abstractNumId w:val="7"/>
   </w:num>
   <w:num w:numId="10">
-    <w:abstractNumId w:val="9"/>
+    <w:abstractNumId w:val="11"/>
   </w:num>
   <w:num w:numId="11">
     <w:abstractNumId w:val="5"/>
@@ -11157,16 +11250,25 @@
     <w:abstractNumId w:val="6"/>
   </w:num>
   <w:num w:numId="13">
-    <w:abstractNumId w:val="15"/>
+    <w:abstractNumId w:val="18"/>
   </w:num>
   <w:num w:numId="14">
+    <w:abstractNumId w:val="16"/>
+  </w:num>
+  <w:num w:numId="15">
     <w:abstractNumId w:val="13"/>
   </w:num>
-  <w:num w:numId="15">
-    <w:abstractNumId w:val="11"/>
+  <w:num w:numId="16">
+    <w:abstractNumId w:val="9"/>
   </w:num>
-  <w:num w:numId="16">
+  <w:num w:numId="17">
+    <w:abstractNumId w:val="14"/>
+  </w:num>
+  <w:num w:numId="18">
     <w:abstractNumId w:val="8"/>
+  </w:num>
+  <w:num w:numId="19">
+    <w:abstractNumId w:val="10"/>
   </w:num>
 </w:numbering>
 </file>

</xml_diff>